<commit_message>
modif cahioer des charges
</commit_message>
<xml_diff>
--- a/www/Cahier des charges.docx
+++ b/www/Cahier des charges.docx
@@ -1,6 +1,6 @@
 
 <file path=word/document.xml><?xml version="1.0" encoding="utf-8"?>
-<w:document xmlns:ve="http://schemas.openxmlformats.org/markup-compatibility/2006" xmlns:o="urn:schemas-microsoft-com:office:office" xmlns:r="http://schemas.openxmlformats.org/officeDocument/2006/relationships" xmlns:m="http://schemas.openxmlformats.org/officeDocument/2006/math" xmlns:v="urn:schemas-microsoft-com:vml" xmlns:wp="http://schemas.openxmlformats.org/drawingml/2006/wordprocessingDrawing" xmlns:w10="urn:schemas-microsoft-com:office:word" xmlns:w="http://schemas.openxmlformats.org/wordprocessingml/2006/main" xmlns:wne="http://schemas.microsoft.com/office/word/2006/wordml">
+<w:document xmlns:wpc="http://schemas.microsoft.com/office/word/2010/wordprocessingCanvas" xmlns:mc="http://schemas.openxmlformats.org/markup-compatibility/2006" xmlns:o="urn:schemas-microsoft-com:office:office" xmlns:r="http://schemas.openxmlformats.org/officeDocument/2006/relationships" xmlns:m="http://schemas.openxmlformats.org/officeDocument/2006/math" xmlns:v="urn:schemas-microsoft-com:vml" xmlns:wp14="http://schemas.microsoft.com/office/word/2010/wordprocessingDrawing" xmlns:wp="http://schemas.openxmlformats.org/drawingml/2006/wordprocessingDrawing" xmlns:w10="urn:schemas-microsoft-com:office:word" xmlns:w="http://schemas.openxmlformats.org/wordprocessingml/2006/main" xmlns:w14="http://schemas.microsoft.com/office/word/2010/wordml" xmlns:wpg="http://schemas.microsoft.com/office/word/2010/wordprocessingGroup" xmlns:wpi="http://schemas.microsoft.com/office/word/2010/wordprocessingInk" xmlns:wne="http://schemas.microsoft.com/office/word/2006/wordml" xmlns:wps="http://schemas.microsoft.com/office/word/2010/wordprocessingShape" mc:Ignorable="w14 wp14">
   <w:body>
     <w:p>
       <w:pPr>
@@ -23,8 +23,6 @@
         </w:rPr>
         <w:t>Sparqlgraph</w:t>
       </w:r>
-      <w:bookmarkStart w:id="0" w:name="_GoBack"/>
-      <w:bookmarkEnd w:id="0"/>
       <w:proofErr w:type="spellEnd"/>
     </w:p>
     <w:p>
@@ -126,7 +124,7 @@
           <w:left w:w="70" w:type="dxa"/>
           <w:right w:w="70" w:type="dxa"/>
         </w:tblCellMar>
-        <w:tblLook w:val="0000"/>
+        <w:tblLook w:val="0000" w:firstRow="0" w:lastRow="0" w:firstColumn="0" w:lastColumn="0" w:noHBand="0" w:noVBand="0"/>
       </w:tblPr>
       <w:tblGrid>
         <w:gridCol w:w="1302"/>
@@ -286,7 +284,13 @@
               <w:jc w:val="center"/>
             </w:pPr>
             <w:r>
-              <w:t>1.0</w:t>
+              <w:t>0</w:t>
+            </w:r>
+            <w:r>
+              <w:t>.</w:t>
+            </w:r>
+            <w:r>
+              <w:t>1</w:t>
             </w:r>
           </w:p>
         </w:tc>
@@ -376,7 +380,13 @@
               <w:jc w:val="center"/>
             </w:pPr>
             <w:r>
-              <w:t>1.1</w:t>
+              <w:t>0</w:t>
+            </w:r>
+            <w:r>
+              <w:t>.</w:t>
+            </w:r>
+            <w:r>
+              <w:t>2</w:t>
             </w:r>
           </w:p>
         </w:tc>
@@ -461,7 +471,13 @@
               <w:jc w:val="center"/>
             </w:pPr>
             <w:r>
-              <w:t>1.2</w:t>
+              <w:t>0</w:t>
+            </w:r>
+            <w:r>
+              <w:t>.</w:t>
+            </w:r>
+            <w:r>
+              <w:t>3</w:t>
             </w:r>
           </w:p>
         </w:tc>
@@ -546,7 +562,13 @@
               <w:jc w:val="center"/>
             </w:pPr>
             <w:r>
-              <w:t>1.3</w:t>
+              <w:t>0</w:t>
+            </w:r>
+            <w:r>
+              <w:t>.</w:t>
+            </w:r>
+            <w:r>
+              <w:t>4</w:t>
             </w:r>
           </w:p>
         </w:tc>
@@ -632,7 +654,13 @@
               <w:jc w:val="center"/>
             </w:pPr>
             <w:r>
-              <w:t>1.4</w:t>
+              <w:t>0</w:t>
+            </w:r>
+            <w:r>
+              <w:t>.</w:t>
+            </w:r>
+            <w:r>
+              <w:t>5</w:t>
             </w:r>
           </w:p>
         </w:tc>
@@ -717,7 +745,13 @@
               <w:jc w:val="center"/>
             </w:pPr>
             <w:r>
-              <w:t>1.5</w:t>
+              <w:t>0</w:t>
+            </w:r>
+            <w:r>
+              <w:t>.</w:t>
+            </w:r>
+            <w:r>
+              <w:t>6</w:t>
             </w:r>
           </w:p>
         </w:tc>
@@ -756,12 +790,14 @@
               <w:spacing w:before="120"/>
               <w:ind w:left="284" w:right="213"/>
             </w:pPr>
+            <w:proofErr w:type="spellStart"/>
             <w:r>
               <w:t>J.</w:t>
             </w:r>
             <w:r>
-              <w:t>Vangrevelynghe</w:t>
-            </w:r>
+              <w:t>Gregoire</w:t>
+            </w:r>
+            <w:proofErr w:type="spellEnd"/>
           </w:p>
         </w:tc>
         <w:tc>
@@ -805,7 +841,13 @@
               <w:jc w:val="center"/>
             </w:pPr>
             <w:r>
-              <w:t>1.6</w:t>
+              <w:t>0</w:t>
+            </w:r>
+            <w:r>
+              <w:t>.</w:t>
+            </w:r>
+            <w:r>
+              <w:t>7</w:t>
             </w:r>
           </w:p>
         </w:tc>
@@ -847,12 +889,14 @@
               <w:spacing w:before="120"/>
               <w:ind w:left="284" w:right="213"/>
             </w:pPr>
+            <w:proofErr w:type="spellStart"/>
             <w:r>
               <w:t>J.</w:t>
             </w:r>
             <w:r>
-              <w:t>Vangrevelynghe</w:t>
-            </w:r>
+              <w:t>Gregoire</w:t>
+            </w:r>
+            <w:proofErr w:type="spellEnd"/>
           </w:p>
         </w:tc>
         <w:tc>
@@ -893,7 +937,10 @@
               <w:jc w:val="center"/>
             </w:pPr>
             <w:r>
-              <w:t>2.0</w:t>
+              <w:t>1</w:t>
+            </w:r>
+            <w:r>
+              <w:t>.0</w:t>
             </w:r>
           </w:p>
         </w:tc>
@@ -956,7 +1003,15 @@
               <w:ind w:left="110" w:right="213"/>
             </w:pPr>
             <w:r>
-              <w:t>Finition du document</w:t>
+              <w:t>Fi</w:t>
+            </w:r>
+            <w:r>
+              <w:t>nalisation</w:t>
+            </w:r>
+            <w:bookmarkStart w:id="0" w:name="_GoBack"/>
+            <w:bookmarkEnd w:id="0"/>
+            <w:r>
+              <w:t xml:space="preserve"> du document</w:t>
             </w:r>
           </w:p>
         </w:tc>
@@ -1516,7 +1571,7 @@
             <w:rStyle w:val="Lienhypertexte"/>
             <w:noProof/>
           </w:rPr>
-          <w:t>Cheminement du site</w:t>
+          <w:t>Modélisation de l’application</w:t>
         </w:r>
         <w:r>
           <w:rPr>
@@ -1542,13 +1597,11 @@
           <w:tab w:val="right" w:leader="dot" w:pos="9062"/>
         </w:tabs>
         <w:rPr>
-          <w:rFonts w:asciiTheme="minorHAnsi" w:eastAsiaTheme="minorEastAsia" w:hAnsiTheme="minorHAnsi" w:cstheme="minorBidi"/>
+          <w:rStyle w:val="Lienhypertexte"/>
           <w:noProof/>
-          <w:sz w:val="22"/>
-          <w:szCs w:val="22"/>
-        </w:rPr>
-      </w:pPr>
-      <w:hyperlink w:anchor="_Toc378142691" w:history="1">
+        </w:rPr>
+      </w:pPr>
+      <w:hyperlink w:anchor="_Toc378142694" w:history="1">
         <w:r>
           <w:rPr>
             <w:rStyle w:val="Lienhypertexte"/>
@@ -1570,87 +1623,7 @@
             <w:rFonts w:eastAsiaTheme="minorEastAsia"/>
             <w:noProof/>
           </w:rPr>
-          <w:t>Maquettedu site</w:t>
-        </w:r>
-        <w:r>
-          <w:rPr>
-            <w:noProof/>
-            <w:webHidden/>
-          </w:rPr>
-          <w:tab/>
-        </w:r>
-        <w:r>
-          <w:rPr>
-            <w:noProof/>
-            <w:webHidden/>
-          </w:rPr>
-          <w:t>7</w:t>
-        </w:r>
-      </w:hyperlink>
-    </w:p>
-    <w:p>
-      <w:pPr>
-        <w:pStyle w:val="TM1"/>
-        <w:tabs>
-          <w:tab w:val="left" w:pos="480"/>
-          <w:tab w:val="right" w:leader="dot" w:pos="9062"/>
-        </w:tabs>
-        <w:rPr>
-          <w:rStyle w:val="Lienhypertexte"/>
-          <w:noProof/>
-        </w:rPr>
-      </w:pPr>
-      <w:hyperlink w:anchor="_Toc378142694" w:history="1">
-        <w:r>
-          <w:rPr>
-            <w:rStyle w:val="Lienhypertexte"/>
-            <w:noProof/>
-          </w:rPr>
-          <w:t>7</w:t>
-        </w:r>
-        <w:r>
-          <w:rPr>
-            <w:rFonts w:asciiTheme="minorHAnsi" w:eastAsiaTheme="minorEastAsia" w:hAnsiTheme="minorHAnsi" w:cstheme="minorBidi"/>
-            <w:noProof/>
-            <w:sz w:val="22"/>
-            <w:szCs w:val="22"/>
-          </w:rPr>
-          <w:tab/>
-        </w:r>
-        <w:r>
-          <w:rPr>
-            <w:rFonts w:eastAsiaTheme="minorEastAsia"/>
-            <w:noProof/>
-          </w:rPr>
-          <w:t>Fonction</w:t>
-        </w:r>
-        <w:r>
-          <w:rPr>
-            <w:rFonts w:eastAsiaTheme="minorEastAsia"/>
-            <w:noProof/>
-          </w:rPr>
-          <w:t>s</w:t>
-        </w:r>
-        <w:r>
-          <w:rPr>
-            <w:rFonts w:eastAsiaTheme="minorEastAsia"/>
-            <w:noProof/>
-          </w:rPr>
-          <w:t xml:space="preserve"> spécifique</w:t>
-        </w:r>
-        <w:r>
-          <w:rPr>
-            <w:rFonts w:eastAsiaTheme="minorEastAsia"/>
-            <w:noProof/>
-          </w:rPr>
-          <w:t>s</w:t>
-        </w:r>
-        <w:r>
-          <w:rPr>
-            <w:rFonts w:eastAsiaTheme="minorEastAsia"/>
-            <w:noProof/>
-          </w:rPr>
-          <w:t xml:space="preserve"> du site</w:t>
+          <w:t>Spécification techniques</w:t>
         </w:r>
         <w:r>
           <w:rPr>
@@ -1902,12 +1875,31 @@
           <w:sz w:val="30"/>
           <w:szCs w:val="30"/>
         </w:rPr>
+        <w:t>1Présentation de la société</w:t>
+      </w:r>
+    </w:p>
+    <w:p>
+      <w:pPr>
+        <w:rPr>
+          <w:rStyle w:val="tx1"/>
+          <w:rFonts w:ascii="Verdana" w:hAnsi="Verdana"/>
+          <w:b w:val="0"/>
+          <w:sz w:val="20"/>
+          <w:szCs w:val="20"/>
+        </w:rPr>
+      </w:pPr>
+      <w:r>
+        <w:rPr>
+          <w:rStyle w:val="tx1"/>
+          <w:rFonts w:ascii="Verdana" w:hAnsi="Verdana"/>
+          <w:b w:val="0"/>
+          <w:sz w:val="20"/>
+          <w:szCs w:val="20"/>
+        </w:rPr>
         <w:lastRenderedPageBreak/>
-        <w:t>1Présentation de la société</w:t>
-      </w:r>
-    </w:p>
-    <w:p>
-      <w:pPr>
+        <w:t>SparqlGraph est une société qui réalise</w:t>
+      </w:r>
+      <w:r>
         <w:rPr>
           <w:rStyle w:val="tx1"/>
           <w:rFonts w:ascii="Verdana" w:hAnsi="Verdana"/>
@@ -1915,7 +1907,8 @@
           <w:sz w:val="20"/>
           <w:szCs w:val="20"/>
         </w:rPr>
-      </w:pPr>
+        <w:t xml:space="preserve"> des applications WEB sur demande. Sa dernière application réalise </w:t>
+      </w:r>
       <w:r>
         <w:rPr>
           <w:rStyle w:val="tx1"/>
@@ -1924,7 +1917,69 @@
           <w:sz w:val="20"/>
           <w:szCs w:val="20"/>
         </w:rPr>
-        <w:t>SparqlGraph est une société qui réalise des graphiques sur les pays d’Europe via le web sémantique à partir de requête SPARQL. SparqlGraph est une Sarl composé de 2 membres implanté à paris au Cnam.</w:t>
+        <w:t>des graphiques sur les pays d’Europe via le web sémantique à partir de requête</w:t>
+      </w:r>
+      <w:r>
+        <w:rPr>
+          <w:rStyle w:val="tx1"/>
+          <w:rFonts w:ascii="Verdana" w:hAnsi="Verdana"/>
+          <w:b w:val="0"/>
+          <w:sz w:val="20"/>
+          <w:szCs w:val="20"/>
+        </w:rPr>
+        <w:t>s</w:t>
+      </w:r>
+      <w:r>
+        <w:rPr>
+          <w:rStyle w:val="tx1"/>
+          <w:rFonts w:ascii="Verdana" w:hAnsi="Verdana"/>
+          <w:b w:val="0"/>
+          <w:sz w:val="20"/>
+          <w:szCs w:val="20"/>
+        </w:rPr>
+        <w:t xml:space="preserve"> SPARQL. </w:t>
+      </w:r>
+      <w:proofErr w:type="spellStart"/>
+      <w:r>
+        <w:rPr>
+          <w:rStyle w:val="tx1"/>
+          <w:rFonts w:ascii="Verdana" w:hAnsi="Verdana"/>
+          <w:b w:val="0"/>
+          <w:sz w:val="20"/>
+          <w:szCs w:val="20"/>
+        </w:rPr>
+        <w:t>SparqlGraph</w:t>
+      </w:r>
+      <w:proofErr w:type="spellEnd"/>
+      <w:r>
+        <w:rPr>
+          <w:rStyle w:val="tx1"/>
+          <w:rFonts w:ascii="Verdana" w:hAnsi="Verdana"/>
+          <w:b w:val="0"/>
+          <w:sz w:val="20"/>
+          <w:szCs w:val="20"/>
+        </w:rPr>
+        <w:t xml:space="preserve"> est une </w:t>
+      </w:r>
+      <w:r>
+        <w:rPr>
+          <w:rStyle w:val="tx1"/>
+          <w:rFonts w:ascii="Verdana" w:hAnsi="Verdana"/>
+          <w:b w:val="0"/>
+          <w:sz w:val="20"/>
+          <w:szCs w:val="20"/>
+        </w:rPr>
+        <w:t>SARL</w:t>
+      </w:r>
+      <w:r>
+        <w:rPr>
+          <w:rStyle w:val="tx1"/>
+          <w:rFonts w:ascii="Verdana" w:hAnsi="Verdana"/>
+          <w:b w:val="0"/>
+          <w:sz w:val="20"/>
+          <w:szCs w:val="20"/>
+        </w:rPr>
+        <w:t xml:space="preserve"> composé de 2 membres implanté à paris au Cnam.</w:t>
       </w:r>
     </w:p>
     <w:p>
@@ -2022,11 +2077,9 @@
           <w:sz w:val="20"/>
           <w:szCs w:val="20"/>
         </w:rPr>
-        <w:t>Européens à travers des graphiques dynamiques. Ce projet permettra à l’entreprise de se faire connaitre dans le mondegrâce à l’importance économique d’internet.</w:t>
-      </w:r>
-    </w:p>
-    <w:p>
-      <w:pPr>
+        <w:t>Européen</w:t>
+      </w:r>
+      <w:r>
         <w:rPr>
           <w:rStyle w:val="tx1"/>
           <w:rFonts w:ascii="Verdana" w:hAnsi="Verdana"/>
@@ -2034,7 +2087,8 @@
           <w:sz w:val="20"/>
           <w:szCs w:val="20"/>
         </w:rPr>
-      </w:pPr>
+        <w:t xml:space="preserve"> à travers des graphiques dynamiques. Ce projet permettra à l’entreprise de se faire connaitre dans le monde</w:t>
+      </w:r>
       <w:r>
         <w:rPr>
           <w:rStyle w:val="tx1"/>
@@ -2043,7 +2097,7 @@
           <w:sz w:val="20"/>
           <w:szCs w:val="20"/>
         </w:rPr>
-        <w:t>Le site web aura pour chartre graphique un fond d’écran bleuavec un menu composé d’accueil et statistique</w:t>
+        <w:t xml:space="preserve"> </w:t>
       </w:r>
       <w:r>
         <w:rPr>
@@ -2053,65 +2107,142 @@
           <w:sz w:val="20"/>
           <w:szCs w:val="20"/>
         </w:rPr>
+        <w:t>grâce à l’importance économique d’internet.</w:t>
+      </w:r>
+    </w:p>
+    <w:p>
+      <w:pPr>
+        <w:rPr>
+          <w:rStyle w:val="tx1"/>
+          <w:rFonts w:ascii="Verdana" w:hAnsi="Verdana"/>
+          <w:b w:val="0"/>
+          <w:sz w:val="20"/>
+          <w:szCs w:val="20"/>
+        </w:rPr>
+      </w:pPr>
+      <w:r>
+        <w:rPr>
+          <w:rStyle w:val="tx1"/>
+          <w:rFonts w:ascii="Verdana" w:hAnsi="Verdana"/>
+          <w:b w:val="0"/>
+          <w:sz w:val="20"/>
+          <w:szCs w:val="20"/>
+        </w:rPr>
+        <w:t>La page accueil</w:t>
+      </w:r>
+      <w:r>
+        <w:rPr>
+          <w:rStyle w:val="tx1"/>
+          <w:rFonts w:ascii="Verdana" w:hAnsi="Verdana"/>
+          <w:b w:val="0"/>
+          <w:sz w:val="20"/>
+          <w:szCs w:val="20"/>
+        </w:rPr>
+        <w:t xml:space="preserve"> permet de décrire les fonctionnalités </w:t>
+      </w:r>
+      <w:r>
+        <w:rPr>
+          <w:rStyle w:val="tx1"/>
+          <w:rFonts w:ascii="Verdana" w:hAnsi="Verdana"/>
+          <w:b w:val="0"/>
+          <w:sz w:val="20"/>
+          <w:szCs w:val="20"/>
+        </w:rPr>
+        <w:t>utilisées</w:t>
+      </w:r>
+      <w:r>
+        <w:rPr>
+          <w:rStyle w:val="tx1"/>
+          <w:rFonts w:ascii="Verdana" w:hAnsi="Verdana"/>
+          <w:b w:val="0"/>
+          <w:sz w:val="20"/>
+          <w:szCs w:val="20"/>
+        </w:rPr>
+        <w:t xml:space="preserve"> par la page statistique ainsi que les conditions requises pour l’utilisation du </w:t>
+      </w:r>
+      <w:proofErr w:type="spellStart"/>
+      <w:r>
+        <w:rPr>
+          <w:rStyle w:val="tx1"/>
+          <w:rFonts w:ascii="Verdana" w:hAnsi="Verdana"/>
+          <w:b w:val="0"/>
+          <w:sz w:val="20"/>
+          <w:szCs w:val="20"/>
+        </w:rPr>
+        <w:t>sparql</w:t>
+      </w:r>
+      <w:proofErr w:type="spellEnd"/>
+      <w:r>
+        <w:rPr>
+          <w:rStyle w:val="tx1"/>
+          <w:rFonts w:ascii="Verdana" w:hAnsi="Verdana"/>
+          <w:b w:val="0"/>
+          <w:sz w:val="20"/>
+          <w:szCs w:val="20"/>
+        </w:rPr>
         <w:t>.</w:t>
       </w:r>
     </w:p>
     <w:p>
       <w:pPr>
         <w:rPr>
-          <w:rStyle w:val="tx1"/>
-          <w:rFonts w:ascii="Verdana" w:hAnsi="Verdana"/>
-          <w:b w:val="0"/>
-          <w:sz w:val="20"/>
-          <w:szCs w:val="20"/>
-        </w:rPr>
-      </w:pPr>
-      <w:r>
-        <w:rPr>
-          <w:rStyle w:val="tx1"/>
-          <w:rFonts w:ascii="Verdana" w:hAnsi="Verdana"/>
-          <w:b w:val="0"/>
-          <w:sz w:val="20"/>
-          <w:szCs w:val="20"/>
-        </w:rPr>
-        <w:t>La page accueil</w:t>
-      </w:r>
-      <w:r>
-        <w:rPr>
-          <w:rStyle w:val="tx1"/>
-          <w:rFonts w:ascii="Verdana" w:hAnsi="Verdana"/>
-          <w:b w:val="0"/>
-          <w:sz w:val="20"/>
-          <w:szCs w:val="20"/>
-        </w:rPr>
-        <w:t xml:space="preserve"> permet de décrire les fonctionnalités </w:t>
-      </w:r>
-      <w:r>
-        <w:rPr>
-          <w:rStyle w:val="tx1"/>
-          <w:rFonts w:ascii="Verdana" w:hAnsi="Verdana"/>
-          <w:b w:val="0"/>
-          <w:sz w:val="20"/>
-          <w:szCs w:val="20"/>
-        </w:rPr>
-        <w:t>utilisées</w:t>
-      </w:r>
-      <w:r>
-        <w:rPr>
-          <w:rStyle w:val="tx1"/>
-          <w:rFonts w:ascii="Verdana" w:hAnsi="Verdana"/>
-          <w:b w:val="0"/>
-          <w:sz w:val="20"/>
-          <w:szCs w:val="20"/>
-        </w:rPr>
-        <w:t xml:space="preserve"> par la page statistique ainsi que les conditions requises pour l’utilisation du </w:t>
+          <w:rFonts w:ascii="Verdana" w:hAnsi="Verdana"/>
+          <w:sz w:val="20"/>
+          <w:szCs w:val="20"/>
+        </w:rPr>
+      </w:pPr>
+      <w:r>
+        <w:rPr>
+          <w:rFonts w:ascii="Verdana" w:hAnsi="Verdana"/>
+          <w:sz w:val="20"/>
+          <w:szCs w:val="20"/>
+        </w:rPr>
+        <w:t xml:space="preserve">La page statistique permet d’effectuer les fonctions décrit dans accueil. On devra alors choisir le nombre de pays que l’on veut comparer parmi 5 pays au maximum. Une fois </w:t>
+      </w:r>
+      <w:r>
+        <w:rPr>
+          <w:rFonts w:ascii="Verdana" w:hAnsi="Verdana"/>
+          <w:sz w:val="20"/>
+          <w:szCs w:val="20"/>
+        </w:rPr>
+        <w:t>ce</w:t>
+      </w:r>
+      <w:r>
+        <w:rPr>
+          <w:rFonts w:ascii="Verdana" w:hAnsi="Verdana"/>
+          <w:sz w:val="20"/>
+          <w:szCs w:val="20"/>
+        </w:rPr>
+        <w:t xml:space="preserve"> </w:t>
+      </w:r>
+      <w:r>
+        <w:rPr>
+          <w:rFonts w:ascii="Verdana" w:hAnsi="Verdana"/>
+          <w:sz w:val="20"/>
+          <w:szCs w:val="20"/>
+        </w:rPr>
+        <w:t>choix,</w:t>
+      </w:r>
+      <w:r>
+        <w:rPr>
+          <w:rFonts w:ascii="Verdana" w:hAnsi="Verdana"/>
+          <w:sz w:val="20"/>
+          <w:szCs w:val="20"/>
+        </w:rPr>
+        <w:t xml:space="preserve"> s’effectue une</w:t>
+      </w:r>
+      <w:r>
+        <w:rPr>
+          <w:rFonts w:ascii="Verdana" w:hAnsi="Verdana"/>
+          <w:sz w:val="20"/>
+          <w:szCs w:val="20"/>
+        </w:rPr>
+        <w:t xml:space="preserve"> requête </w:t>
       </w:r>
       <w:proofErr w:type="spellStart"/>
       <w:r>
         <w:rPr>
-          <w:rStyle w:val="tx1"/>
-          <w:rFonts w:ascii="Verdana" w:hAnsi="Verdana"/>
-          <w:b w:val="0"/>
+          <w:rFonts w:ascii="Verdana" w:hAnsi="Verdana"/>
           <w:sz w:val="20"/>
           <w:szCs w:val="20"/>
         </w:rPr>
@@ -2120,9 +2251,311 @@
       <w:proofErr w:type="spellEnd"/>
       <w:r>
         <w:rPr>
-          <w:rStyle w:val="tx1"/>
-          <w:rFonts w:ascii="Verdana" w:hAnsi="Verdana"/>
-          <w:b w:val="0"/>
+          <w:rFonts w:ascii="Verdana" w:hAnsi="Verdana"/>
+          <w:sz w:val="20"/>
+          <w:szCs w:val="20"/>
+        </w:rPr>
+        <w:t xml:space="preserve"> qui récupère la liste de tous les pays du continent européen. Les pays européen seront dans une liste déroulante affich</w:t>
+      </w:r>
+      <w:r>
+        <w:rPr>
+          <w:rFonts w:ascii="Verdana" w:hAnsi="Verdana"/>
+          <w:sz w:val="20"/>
+          <w:szCs w:val="20"/>
+        </w:rPr>
+        <w:t>ée</w:t>
+      </w:r>
+      <w:r>
+        <w:rPr>
+          <w:rFonts w:ascii="Verdana" w:hAnsi="Verdana"/>
+          <w:sz w:val="20"/>
+          <w:szCs w:val="20"/>
+        </w:rPr>
+        <w:t xml:space="preserve"> au maximum 5 fois suivant le choix du nombre de pays à comparer.</w:t>
+      </w:r>
+    </w:p>
+    <w:p>
+      <w:pPr>
+        <w:rPr>
+          <w:rFonts w:ascii="Verdana" w:hAnsi="Verdana"/>
+          <w:sz w:val="20"/>
+          <w:szCs w:val="20"/>
+        </w:rPr>
+      </w:pPr>
+      <w:r>
+        <w:rPr>
+          <w:rFonts w:ascii="Verdana" w:hAnsi="Verdana"/>
+          <w:sz w:val="20"/>
+          <w:szCs w:val="20"/>
+        </w:rPr>
+        <w:t xml:space="preserve">L’utilisateur </w:t>
+      </w:r>
+      <w:r>
+        <w:rPr>
+          <w:rFonts w:ascii="Verdana" w:hAnsi="Verdana"/>
+          <w:sz w:val="20"/>
+          <w:szCs w:val="20"/>
+        </w:rPr>
+        <w:t>pourra choisir le type de données à comparer.</w:t>
+      </w:r>
+      <w:r>
+        <w:rPr>
+          <w:rFonts w:ascii="Verdana" w:hAnsi="Verdana"/>
+          <w:sz w:val="20"/>
+          <w:szCs w:val="20"/>
+        </w:rPr>
+        <w:t xml:space="preserve"> </w:t>
+      </w:r>
+      <w:r>
+        <w:rPr>
+          <w:rFonts w:ascii="Verdana" w:hAnsi="Verdana"/>
+          <w:sz w:val="20"/>
+          <w:szCs w:val="20"/>
+        </w:rPr>
+        <w:t>I</w:t>
+      </w:r>
+      <w:r>
+        <w:rPr>
+          <w:rFonts w:ascii="Verdana" w:hAnsi="Verdana"/>
+          <w:sz w:val="20"/>
+          <w:szCs w:val="20"/>
+        </w:rPr>
+        <w:t xml:space="preserve">l </w:t>
+      </w:r>
+      <w:r>
+        <w:rPr>
+          <w:rFonts w:ascii="Verdana" w:hAnsi="Verdana"/>
+          <w:sz w:val="20"/>
+          <w:szCs w:val="20"/>
+        </w:rPr>
+        <w:t xml:space="preserve">notamment </w:t>
+      </w:r>
+      <w:r>
+        <w:rPr>
+          <w:rFonts w:ascii="Verdana" w:hAnsi="Verdana"/>
+          <w:sz w:val="20"/>
+          <w:szCs w:val="20"/>
+        </w:rPr>
+        <w:t>pourra comparer les pays suivant leur population, leur densité ou leur superficie.</w:t>
+      </w:r>
+    </w:p>
+    <w:p>
+      <w:pPr>
+        <w:rPr>
+          <w:rFonts w:ascii="Verdana" w:hAnsi="Verdana"/>
+          <w:sz w:val="20"/>
+          <w:szCs w:val="20"/>
+        </w:rPr>
+      </w:pPr>
+      <w:r>
+        <w:rPr>
+          <w:rFonts w:ascii="Verdana" w:hAnsi="Verdana"/>
+          <w:sz w:val="20"/>
+          <w:szCs w:val="20"/>
+        </w:rPr>
+        <w:t>Une fois son choix effectué il cliquera sur le bouton « </w:t>
+      </w:r>
+      <w:proofErr w:type="spellStart"/>
+      <w:r>
+        <w:rPr>
+          <w:rFonts w:ascii="Verdana" w:hAnsi="Verdana"/>
+          <w:sz w:val="20"/>
+          <w:szCs w:val="20"/>
+        </w:rPr>
+        <w:t>Grapher</w:t>
+      </w:r>
+      <w:proofErr w:type="spellEnd"/>
+      <w:r>
+        <w:rPr>
+          <w:rFonts w:ascii="Verdana" w:hAnsi="Verdana"/>
+          <w:sz w:val="20"/>
+          <w:szCs w:val="20"/>
+        </w:rPr>
+        <w:t> » q</w:t>
+      </w:r>
+      <w:r>
+        <w:rPr>
+          <w:rFonts w:ascii="Verdana" w:hAnsi="Verdana"/>
+          <w:sz w:val="20"/>
+          <w:szCs w:val="20"/>
+        </w:rPr>
+        <w:t>ui</w:t>
+      </w:r>
+      <w:r>
+        <w:rPr>
+          <w:rFonts w:ascii="Verdana" w:hAnsi="Verdana"/>
+          <w:sz w:val="20"/>
+          <w:szCs w:val="20"/>
+        </w:rPr>
+        <w:t xml:space="preserve"> va déclencher une autre requête </w:t>
+      </w:r>
+      <w:proofErr w:type="spellStart"/>
+      <w:r>
+        <w:rPr>
+          <w:rFonts w:ascii="Verdana" w:hAnsi="Verdana"/>
+          <w:sz w:val="20"/>
+          <w:szCs w:val="20"/>
+        </w:rPr>
+        <w:t>sparql</w:t>
+      </w:r>
+      <w:proofErr w:type="spellEnd"/>
+      <w:r>
+        <w:rPr>
+          <w:rFonts w:ascii="Verdana" w:hAnsi="Verdana"/>
+          <w:sz w:val="20"/>
+          <w:szCs w:val="20"/>
+        </w:rPr>
+        <w:t xml:space="preserve">. Cette </w:t>
+      </w:r>
+      <w:r>
+        <w:rPr>
+          <w:rFonts w:ascii="Verdana" w:hAnsi="Verdana"/>
+          <w:sz w:val="20"/>
+          <w:szCs w:val="20"/>
+        </w:rPr>
+        <w:t>requête</w:t>
+      </w:r>
+      <w:r>
+        <w:rPr>
+          <w:rFonts w:ascii="Verdana" w:hAnsi="Verdana"/>
+          <w:sz w:val="20"/>
+          <w:szCs w:val="20"/>
+        </w:rPr>
+        <w:t xml:space="preserve"> </w:t>
+      </w:r>
+      <w:r>
+        <w:rPr>
+          <w:rFonts w:ascii="Verdana" w:hAnsi="Verdana"/>
+          <w:sz w:val="20"/>
+          <w:szCs w:val="20"/>
+        </w:rPr>
+        <w:t>permettra</w:t>
+      </w:r>
+      <w:r>
+        <w:rPr>
+          <w:rFonts w:ascii="Verdana" w:hAnsi="Verdana"/>
+          <w:sz w:val="20"/>
+          <w:szCs w:val="20"/>
+        </w:rPr>
+        <w:t xml:space="preserve"> de </w:t>
+      </w:r>
+      <w:r>
+        <w:rPr>
+          <w:rFonts w:ascii="Verdana" w:hAnsi="Verdana"/>
+          <w:sz w:val="20"/>
+          <w:szCs w:val="20"/>
+        </w:rPr>
+        <w:t xml:space="preserve">récupérer </w:t>
+      </w:r>
+      <w:r>
+        <w:rPr>
+          <w:rFonts w:ascii="Verdana" w:hAnsi="Verdana"/>
+          <w:sz w:val="20"/>
+          <w:szCs w:val="20"/>
+        </w:rPr>
+        <w:t>la densité, la population ou la</w:t>
+      </w:r>
+      <w:r>
+        <w:rPr>
+          <w:rFonts w:ascii="Verdana" w:hAnsi="Verdana"/>
+          <w:sz w:val="20"/>
+          <w:szCs w:val="20"/>
+        </w:rPr>
+        <w:t xml:space="preserve"> superficie de</w:t>
+      </w:r>
+      <w:r>
+        <w:rPr>
+          <w:rFonts w:ascii="Verdana" w:hAnsi="Verdana"/>
+          <w:sz w:val="20"/>
+          <w:szCs w:val="20"/>
+        </w:rPr>
+        <w:t xml:space="preserve">s pays </w:t>
+      </w:r>
+      <w:r>
+        <w:rPr>
+          <w:rFonts w:ascii="Verdana" w:hAnsi="Verdana"/>
+          <w:sz w:val="20"/>
+          <w:szCs w:val="20"/>
+        </w:rPr>
+        <w:t>de son choix</w:t>
+      </w:r>
+      <w:r>
+        <w:rPr>
+          <w:rFonts w:ascii="Verdana" w:hAnsi="Verdana"/>
+          <w:sz w:val="20"/>
+          <w:szCs w:val="20"/>
+        </w:rPr>
+        <w:t xml:space="preserve">. Ensuite le </w:t>
+      </w:r>
+      <w:r>
+        <w:rPr>
+          <w:rFonts w:ascii="Verdana" w:hAnsi="Verdana"/>
+          <w:sz w:val="20"/>
+          <w:szCs w:val="20"/>
+        </w:rPr>
+        <w:t>graph</w:t>
+      </w:r>
+      <w:r>
+        <w:rPr>
+          <w:rFonts w:ascii="Verdana" w:hAnsi="Verdana"/>
+          <w:sz w:val="20"/>
+          <w:szCs w:val="20"/>
+        </w:rPr>
+        <w:t xml:space="preserve">ique sera </w:t>
+      </w:r>
+      <w:r>
+        <w:rPr>
+          <w:rFonts w:ascii="Verdana" w:hAnsi="Verdana"/>
+          <w:sz w:val="20"/>
+          <w:szCs w:val="20"/>
+        </w:rPr>
+        <w:t>affich</w:t>
+      </w:r>
+      <w:r>
+        <w:rPr>
+          <w:rFonts w:ascii="Verdana" w:hAnsi="Verdana"/>
+          <w:sz w:val="20"/>
+          <w:szCs w:val="20"/>
+        </w:rPr>
+        <w:t>é</w:t>
+      </w:r>
+      <w:r>
+        <w:rPr>
+          <w:rFonts w:ascii="Verdana" w:hAnsi="Verdana"/>
+          <w:sz w:val="20"/>
+          <w:szCs w:val="20"/>
+        </w:rPr>
+        <w:t xml:space="preserve"> avec le choix de ces pays et son choix de comparaison. Si un pays n’est pas référencé dans la base de </w:t>
+      </w:r>
+      <w:proofErr w:type="spellStart"/>
+      <w:r>
+        <w:rPr>
+          <w:rFonts w:ascii="Verdana" w:hAnsi="Verdana"/>
+          <w:sz w:val="20"/>
+          <w:szCs w:val="20"/>
+        </w:rPr>
+        <w:t>dbpedia</w:t>
+      </w:r>
+      <w:proofErr w:type="spellEnd"/>
+      <w:r>
+        <w:rPr>
+          <w:rFonts w:ascii="Verdana" w:hAnsi="Verdana"/>
+          <w:sz w:val="20"/>
+          <w:szCs w:val="20"/>
+        </w:rPr>
+        <w:t>, alors il ne pourra</w:t>
+      </w:r>
+      <w:r>
+        <w:rPr>
+          <w:rFonts w:ascii="Verdana" w:hAnsi="Verdana"/>
+          <w:sz w:val="20"/>
+          <w:szCs w:val="20"/>
+        </w:rPr>
+        <w:t xml:space="preserve"> pas être affiché dans le graphique</w:t>
+      </w:r>
+      <w:r>
+        <w:rPr>
+          <w:rFonts w:ascii="Verdana" w:hAnsi="Verdana"/>
           <w:sz w:val="20"/>
           <w:szCs w:val="20"/>
         </w:rPr>
@@ -2137,184 +2570,6 @@
           <w:szCs w:val="20"/>
         </w:rPr>
       </w:pPr>
-      <w:r>
-        <w:rPr>
-          <w:rFonts w:ascii="Verdana" w:hAnsi="Verdana"/>
-          <w:sz w:val="20"/>
-          <w:szCs w:val="20"/>
-        </w:rPr>
-        <w:t xml:space="preserve">La page statistique permet d’effectuer les fonctions décrit dans accueil. On devra alors choisir le nombre de pays que l’on veut comparer parmi 5 pays au maximum. Une fois </w:t>
-      </w:r>
-      <w:r>
-        <w:rPr>
-          <w:rFonts w:ascii="Verdana" w:hAnsi="Verdana"/>
-          <w:sz w:val="20"/>
-          <w:szCs w:val="20"/>
-        </w:rPr>
-        <w:t>cechoix,</w:t>
-      </w:r>
-      <w:r>
-        <w:rPr>
-          <w:rFonts w:ascii="Verdana" w:hAnsi="Verdana"/>
-          <w:sz w:val="20"/>
-          <w:szCs w:val="20"/>
-        </w:rPr>
-        <w:t xml:space="preserve"> s’effectue une</w:t>
-      </w:r>
-      <w:r>
-        <w:rPr>
-          <w:rFonts w:ascii="Verdana" w:hAnsi="Verdana"/>
-          <w:sz w:val="20"/>
-          <w:szCs w:val="20"/>
-        </w:rPr>
-        <w:t xml:space="preserve"> requête </w:t>
-      </w:r>
-      <w:proofErr w:type="spellStart"/>
-      <w:r>
-        <w:rPr>
-          <w:rFonts w:ascii="Verdana" w:hAnsi="Verdana"/>
-          <w:sz w:val="20"/>
-          <w:szCs w:val="20"/>
-        </w:rPr>
-        <w:t>sparql</w:t>
-      </w:r>
-      <w:proofErr w:type="spellEnd"/>
-      <w:r>
-        <w:rPr>
-          <w:rFonts w:ascii="Verdana" w:hAnsi="Verdana"/>
-          <w:sz w:val="20"/>
-          <w:szCs w:val="20"/>
-        </w:rPr>
-        <w:t xml:space="preserve"> qui récupère la liste de tous les pays du continent européen. Les pays européen seront dans une liste déroulante afficher au maximum 5 fois suivant le choix du nombre de pays à comparer.</w:t>
-      </w:r>
-    </w:p>
-    <w:p>
-      <w:pPr>
-        <w:rPr>
-          <w:rFonts w:ascii="Verdana" w:hAnsi="Verdana"/>
-          <w:sz w:val="20"/>
-          <w:szCs w:val="20"/>
-        </w:rPr>
-      </w:pPr>
-      <w:r>
-        <w:rPr>
-          <w:rFonts w:ascii="Verdana" w:hAnsi="Verdana"/>
-          <w:sz w:val="20"/>
-          <w:szCs w:val="20"/>
-        </w:rPr>
-        <w:t>L’utilisateur aura un choix de comparaison noté dans une liste déroulante : il pourra comparer les pays suivant leur population, leur densité ou leur superficie du pays.</w:t>
-      </w:r>
-    </w:p>
-    <w:p>
-      <w:pPr>
-        <w:rPr>
-          <w:rFonts w:ascii="Verdana" w:hAnsi="Verdana"/>
-          <w:sz w:val="20"/>
-          <w:szCs w:val="20"/>
-        </w:rPr>
-      </w:pPr>
-      <w:r>
-        <w:rPr>
-          <w:rFonts w:ascii="Verdana" w:hAnsi="Verdana"/>
-          <w:sz w:val="20"/>
-          <w:szCs w:val="20"/>
-        </w:rPr>
-        <w:t>L’utilisateur choisit aussi les pays qu’il veut comparer. Une fois son choix effectué il cliquera sur le bouton « </w:t>
-      </w:r>
-      <w:proofErr w:type="spellStart"/>
-      <w:r>
-        <w:rPr>
-          <w:rFonts w:ascii="Verdana" w:hAnsi="Verdana"/>
-          <w:sz w:val="20"/>
-          <w:szCs w:val="20"/>
-        </w:rPr>
-        <w:t>Grapher</w:t>
-      </w:r>
-      <w:proofErr w:type="spellEnd"/>
-      <w:r>
-        <w:rPr>
-          <w:rFonts w:ascii="Verdana" w:hAnsi="Verdana"/>
-          <w:sz w:val="20"/>
-          <w:szCs w:val="20"/>
-        </w:rPr>
-        <w:t> » q</w:t>
-      </w:r>
-      <w:r>
-        <w:rPr>
-          <w:rFonts w:ascii="Verdana" w:hAnsi="Verdana"/>
-          <w:sz w:val="20"/>
-          <w:szCs w:val="20"/>
-        </w:rPr>
-        <w:t>ui</w:t>
-      </w:r>
-      <w:r>
-        <w:rPr>
-          <w:rFonts w:ascii="Verdana" w:hAnsi="Verdana"/>
-          <w:sz w:val="20"/>
-          <w:szCs w:val="20"/>
-        </w:rPr>
-        <w:t xml:space="preserve"> va déclencher une autre requête </w:t>
-      </w:r>
-      <w:proofErr w:type="spellStart"/>
-      <w:r>
-        <w:rPr>
-          <w:rFonts w:ascii="Verdana" w:hAnsi="Verdana"/>
-          <w:sz w:val="20"/>
-          <w:szCs w:val="20"/>
-        </w:rPr>
-        <w:t>sparql</w:t>
-      </w:r>
-      <w:proofErr w:type="spellEnd"/>
-      <w:r>
-        <w:rPr>
-          <w:rFonts w:ascii="Verdana" w:hAnsi="Verdana"/>
-          <w:sz w:val="20"/>
-          <w:szCs w:val="20"/>
-        </w:rPr>
-        <w:t xml:space="preserve">. Cette </w:t>
-      </w:r>
-      <w:r>
-        <w:rPr>
-          <w:rFonts w:ascii="Verdana" w:hAnsi="Verdana"/>
-          <w:sz w:val="20"/>
-          <w:szCs w:val="20"/>
-        </w:rPr>
-        <w:t>requêtepermettra</w:t>
-      </w:r>
-      <w:r>
-        <w:rPr>
-          <w:rFonts w:ascii="Verdana" w:hAnsi="Verdana"/>
-          <w:sz w:val="20"/>
-          <w:szCs w:val="20"/>
-        </w:rPr>
-        <w:t xml:space="preserve"> de </w:t>
-      </w:r>
-      <w:r>
-        <w:rPr>
-          <w:rFonts w:ascii="Verdana" w:hAnsi="Verdana"/>
-          <w:sz w:val="20"/>
-          <w:szCs w:val="20"/>
-        </w:rPr>
-        <w:t xml:space="preserve">récupérer sa densité, sa population ou  sa superficie de chaque pays de son choix effectué. Il aura son graphe d’afficher avec le choix de ces pays et son choix de comparaison. Si un pays n’est pas référencé dans la base de </w:t>
-      </w:r>
-      <w:proofErr w:type="spellStart"/>
-      <w:r>
-        <w:rPr>
-          <w:rFonts w:ascii="Verdana" w:hAnsi="Verdana"/>
-          <w:sz w:val="20"/>
-          <w:szCs w:val="20"/>
-        </w:rPr>
-        <w:t>dbpedia</w:t>
-      </w:r>
-      <w:proofErr w:type="spellEnd"/>
-      <w:r>
-        <w:rPr>
-          <w:rFonts w:ascii="Verdana" w:hAnsi="Verdana"/>
-          <w:sz w:val="20"/>
-          <w:szCs w:val="20"/>
-        </w:rPr>
-        <w:t>, alors il ne pourra pas être affiché dans le graphe.</w:t>
-      </w:r>
     </w:p>
     <w:p>
       <w:pPr>
@@ -2351,7 +2606,23 @@
           <w:sz w:val="20"/>
           <w:szCs w:val="20"/>
         </w:rPr>
-        <w:t>Le site web doit être réalisé avant le vendredi 21 mars suite à la demande des futurs utilisateurs.</w:t>
+        <w:t>Le site web doit être réalisé avant le vendredi 21 mars suite à la</w:t>
+      </w:r>
+      <w:r>
+        <w:rPr>
+          <w:rFonts w:ascii="Verdana" w:hAnsi="Verdana" w:cstheme="minorHAnsi"/>
+          <w:sz w:val="20"/>
+          <w:szCs w:val="20"/>
+        </w:rPr>
+        <w:t xml:space="preserve"> demande du client</w:t>
+      </w:r>
+      <w:r>
+        <w:rPr>
+          <w:rFonts w:ascii="Verdana" w:hAnsi="Verdana" w:cstheme="minorHAnsi"/>
+          <w:sz w:val="20"/>
+          <w:szCs w:val="20"/>
+        </w:rPr>
+        <w:t>.</w:t>
       </w:r>
     </w:p>
     <w:p>
@@ -2409,22 +2680,62 @@
         </w:rPr>
         <w:t>.</w:t>
       </w:r>
-    </w:p>
-    <w:p>
-      <w:pPr>
-        <w:rPr>
-          <w:rFonts w:ascii="Verdana" w:hAnsi="Verdana"/>
-          <w:sz w:val="20"/>
-          <w:szCs w:val="20"/>
-        </w:rPr>
-      </w:pPr>
-      <w:r>
-        <w:rPr>
-          <w:rFonts w:ascii="Verdana" w:hAnsi="Verdana"/>
-          <w:sz w:val="20"/>
-          <w:szCs w:val="20"/>
-        </w:rPr>
-        <w:t xml:space="preserve">Il respecte le modèle </w:t>
+      <w:r>
+        <w:rPr>
+          <w:rFonts w:ascii="Verdana" w:hAnsi="Verdana"/>
+          <w:sz w:val="20"/>
+          <w:szCs w:val="20"/>
+        </w:rPr>
+        <w:t xml:space="preserve"> Le site utilisera</w:t>
+      </w:r>
+      <w:r>
+        <w:rPr>
+          <w:rFonts w:ascii="Verdana" w:hAnsi="Verdana"/>
+          <w:sz w:val="20"/>
+          <w:szCs w:val="20"/>
+        </w:rPr>
+        <w:t xml:space="preserve"> donc la librairie SPARQLIB, d’une part à cause de ça facilité de mise en place et aussi à cause de ça simplicité d’utilisation.</w:t>
+      </w:r>
+    </w:p>
+    <w:p>
+      <w:pPr>
+        <w:rPr>
+          <w:rFonts w:ascii="Verdana" w:hAnsi="Verdana"/>
+          <w:sz w:val="20"/>
+          <w:szCs w:val="20"/>
+        </w:rPr>
+      </w:pPr>
+      <w:r>
+        <w:rPr>
+          <w:rFonts w:ascii="Verdana" w:hAnsi="Verdana"/>
+          <w:sz w:val="20"/>
+          <w:szCs w:val="20"/>
+        </w:rPr>
+        <w:t xml:space="preserve">Le site </w:t>
+      </w:r>
+      <w:r>
+        <w:rPr>
+          <w:rFonts w:ascii="Verdana" w:hAnsi="Verdana"/>
+          <w:sz w:val="20"/>
+          <w:szCs w:val="20"/>
+        </w:rPr>
+        <w:t>respecte</w:t>
+      </w:r>
+      <w:r>
+        <w:rPr>
+          <w:rFonts w:ascii="Verdana" w:hAnsi="Verdana"/>
+          <w:sz w:val="20"/>
+          <w:szCs w:val="20"/>
+        </w:rPr>
+        <w:t>ra</w:t>
+      </w:r>
+      <w:r>
+        <w:rPr>
+          <w:rFonts w:ascii="Verdana" w:hAnsi="Verdana"/>
+          <w:sz w:val="20"/>
+          <w:szCs w:val="20"/>
+        </w:rPr>
+        <w:t xml:space="preserve"> le modèle </w:t>
       </w:r>
       <w:r>
         <w:rPr>
@@ -2456,74 +2767,16 @@
           <w:sz w:val="20"/>
           <w:szCs w:val="20"/>
         </w:rPr>
-        <w:t>) pour une facilité de navigation dans le code html/</w:t>
-      </w:r>
-      <w:proofErr w:type="spellStart"/>
-      <w:r>
-        <w:rPr>
-          <w:rFonts w:ascii="Verdana" w:hAnsi="Verdana"/>
-          <w:sz w:val="20"/>
-          <w:szCs w:val="20"/>
-        </w:rPr>
-        <w:t>php</w:t>
-      </w:r>
-      <w:proofErr w:type="spellEnd"/>
-      <w:r>
-        <w:rPr>
-          <w:rFonts w:ascii="Verdana" w:hAnsi="Verdana"/>
-          <w:sz w:val="20"/>
-          <w:szCs w:val="20"/>
-        </w:rPr>
-        <w:t>/</w:t>
-      </w:r>
-      <w:proofErr w:type="spellStart"/>
-      <w:r>
-        <w:rPr>
-          <w:rFonts w:ascii="Verdana" w:hAnsi="Verdana"/>
-          <w:sz w:val="20"/>
-          <w:szCs w:val="20"/>
-        </w:rPr>
-        <w:t>css</w:t>
-      </w:r>
-      <w:proofErr w:type="spellEnd"/>
-      <w:r>
-        <w:rPr>
-          <w:rFonts w:ascii="Verdana" w:hAnsi="Verdana"/>
-          <w:sz w:val="20"/>
-          <w:szCs w:val="20"/>
-        </w:rPr>
-        <w:t>.</w:t>
-      </w:r>
-    </w:p>
-    <w:p>
-      <w:pPr>
-        <w:rPr>
-          <w:rFonts w:ascii="Verdana" w:hAnsi="Verdana"/>
-          <w:b/>
-          <w:sz w:val="20"/>
-          <w:szCs w:val="20"/>
-        </w:rPr>
-      </w:pPr>
-    </w:p>
-    <w:p>
-      <w:pPr>
-        <w:rPr>
-          <w:rFonts w:ascii="Verdana" w:hAnsi="Verdana"/>
-          <w:b/>
-          <w:sz w:val="20"/>
-          <w:szCs w:val="20"/>
-        </w:rPr>
-      </w:pPr>
-    </w:p>
-    <w:p>
-      <w:pPr>
-        <w:rPr>
-          <w:rFonts w:ascii="Verdana" w:hAnsi="Verdana"/>
-          <w:b/>
-          <w:sz w:val="20"/>
-          <w:szCs w:val="20"/>
-        </w:rPr>
-      </w:pPr>
+        <w:t xml:space="preserve">) </w:t>
+      </w:r>
+      <w:r>
+        <w:rPr>
+          <w:rFonts w:ascii="Verdana" w:hAnsi="Verdana"/>
+          <w:sz w:val="20"/>
+          <w:szCs w:val="20"/>
+        </w:rPr>
+        <w:t xml:space="preserve">pour maintenir un haut niveau de disponibilité en cas de maintenance de ce dernier et ainsi que pour avoir une arborescence normalisé. </w:t>
+      </w:r>
     </w:p>
     <w:p>
       <w:pPr>
@@ -2544,13 +2797,34 @@
           <w:szCs w:val="30"/>
         </w:rPr>
       </w:pPr>
-      <w:r>
+    </w:p>
+    <w:p>
+      <w:pPr>
         <w:rPr>
           <w:rFonts w:ascii="Verdana" w:hAnsi="Verdana"/>
           <w:b/>
           <w:sz w:val="30"/>
           <w:szCs w:val="30"/>
         </w:rPr>
+      </w:pPr>
+    </w:p>
+    <w:p>
+      <w:pPr>
+        <w:rPr>
+          <w:rFonts w:ascii="Verdana" w:hAnsi="Verdana"/>
+          <w:b/>
+          <w:sz w:val="30"/>
+          <w:szCs w:val="30"/>
+        </w:rPr>
+      </w:pPr>
+      <w:r>
+        <w:rPr>
+          <w:rFonts w:ascii="Verdana" w:hAnsi="Verdana"/>
+          <w:b/>
+          <w:sz w:val="30"/>
+          <w:szCs w:val="30"/>
+        </w:rPr>
+        <w:lastRenderedPageBreak/>
         <w:t>3 Diagramme de Gant</w:t>
       </w:r>
     </w:p>
@@ -2605,10 +2879,10 @@
                     </pic:cNvPicPr>
                   </pic:nvPicPr>
                   <pic:blipFill>
-                    <a:blip r:embed="rId4">
+                    <a:blip r:embed="rId5">
                       <a:extLst>
                         <a:ext uri="{28A0092B-C50C-407E-A947-70E740481C1C}">
-                          <a14:useLocalDpi xmlns:a14="http://schemas.microsoft.com/office/drawing/2010/main" xmlns:wps="http://schemas.microsoft.com/office/word/2010/wordprocessingShape" xmlns:wpi="http://schemas.microsoft.com/office/word/2010/wordprocessingInk" xmlns:wpg="http://schemas.microsoft.com/office/word/2010/wordprocessingGroup" xmlns:w14="http://schemas.microsoft.com/office/word/2010/wordml" xmlns:w="http://schemas.openxmlformats.org/wordprocessingml/2006/main" xmlns:w10="urn:schemas-microsoft-com:office:word" xmlns:wp14="http://schemas.microsoft.com/office/word/2010/wordprocessingDrawing" xmlns:v="urn:schemas-microsoft-com:vml" xmlns:o="urn:schemas-microsoft-com:office:office" xmlns:mc="http://schemas.openxmlformats.org/markup-compatibility/2006" xmlns:wpc="http://schemas.microsoft.com/office/word/2010/wordprocessingCanvas" xmlns="" val="0"/>
+                          <a14:useLocalDpi xmlns:a14="http://schemas.microsoft.com/office/drawing/2010/main" val="0"/>
                         </a:ext>
                       </a:extLst>
                     </a:blip>
@@ -2671,10 +2945,10 @@
                     </pic:cNvPicPr>
                   </pic:nvPicPr>
                   <pic:blipFill>
-                    <a:blip r:embed="rId5">
+                    <a:blip r:embed="rId6">
                       <a:extLst>
                         <a:ext uri="{28A0092B-C50C-407E-A947-70E740481C1C}">
-                          <a14:useLocalDpi xmlns:a14="http://schemas.microsoft.com/office/drawing/2010/main" xmlns:wps="http://schemas.microsoft.com/office/word/2010/wordprocessingShape" xmlns:wpi="http://schemas.microsoft.com/office/word/2010/wordprocessingInk" xmlns:wpg="http://schemas.microsoft.com/office/word/2010/wordprocessingGroup" xmlns:w14="http://schemas.microsoft.com/office/word/2010/wordml" xmlns:w="http://schemas.openxmlformats.org/wordprocessingml/2006/main" xmlns:w10="urn:schemas-microsoft-com:office:word" xmlns:wp14="http://schemas.microsoft.com/office/word/2010/wordprocessingDrawing" xmlns:v="urn:schemas-microsoft-com:vml" xmlns:o="urn:schemas-microsoft-com:office:office" xmlns:mc="http://schemas.openxmlformats.org/markup-compatibility/2006" xmlns:wpc="http://schemas.microsoft.com/office/word/2010/wordprocessingCanvas" xmlns="" val="0"/>
+                          <a14:useLocalDpi xmlns:a14="http://schemas.microsoft.com/office/drawing/2010/main" val="0"/>
                         </a:ext>
                       </a:extLst>
                     </a:blip>
@@ -2840,6 +3114,15 @@
       <w:pPr>
         <w:rPr>
           <w:rFonts w:ascii="Verdana" w:hAnsi="Verdana"/>
+          <w:sz w:val="20"/>
+          <w:szCs w:val="20"/>
+        </w:rPr>
+      </w:pPr>
+    </w:p>
+    <w:p>
+      <w:pPr>
+        <w:rPr>
+          <w:rFonts w:ascii="Verdana" w:hAnsi="Verdana"/>
           <w:b/>
           <w:sz w:val="30"/>
           <w:szCs w:val="30"/>
@@ -2852,6 +3135,7 @@
           <w:sz w:val="30"/>
           <w:szCs w:val="30"/>
         </w:rPr>
+        <w:lastRenderedPageBreak/>
         <w:t>4 Cas d’utilisation</w:t>
       </w:r>
     </w:p>
@@ -2906,10 +3190,10 @@
                     </pic:cNvPicPr>
                   </pic:nvPicPr>
                   <pic:blipFill>
-                    <a:blip r:embed="rId6">
+                    <a:blip r:embed="rId7">
                       <a:extLst>
                         <a:ext uri="{28A0092B-C50C-407E-A947-70E740481C1C}">
-                          <a14:useLocalDpi xmlns:a14="http://schemas.microsoft.com/office/drawing/2010/main" xmlns:wps="http://schemas.microsoft.com/office/word/2010/wordprocessingShape" xmlns:wpi="http://schemas.microsoft.com/office/word/2010/wordprocessingInk" xmlns:wpg="http://schemas.microsoft.com/office/word/2010/wordprocessingGroup" xmlns:w14="http://schemas.microsoft.com/office/word/2010/wordml" xmlns:w="http://schemas.openxmlformats.org/wordprocessingml/2006/main" xmlns:w10="urn:schemas-microsoft-com:office:word" xmlns:wp14="http://schemas.microsoft.com/office/word/2010/wordprocessingDrawing" xmlns:v="urn:schemas-microsoft-com:vml" xmlns:o="urn:schemas-microsoft-com:office:office" xmlns:mc="http://schemas.openxmlformats.org/markup-compatibility/2006" xmlns:wpc="http://schemas.microsoft.com/office/word/2010/wordprocessingCanvas" xmlns="" val="0"/>
+                          <a14:useLocalDpi xmlns:a14="http://schemas.microsoft.com/office/drawing/2010/main" val="0"/>
                         </a:ext>
                       </a:extLst>
                     </a:blip>
@@ -2952,7 +3236,23 @@
           <w:sz w:val="20"/>
           <w:szCs w:val="20"/>
         </w:rPr>
-        <w:t>Réalisé avec une application logiciel </w:t>
+        <w:t xml:space="preserve">Réalisé avec </w:t>
+      </w:r>
+      <w:r>
+        <w:rPr>
+          <w:rFonts w:ascii="Verdana" w:hAnsi="Verdana"/>
+          <w:sz w:val="20"/>
+          <w:szCs w:val="20"/>
+        </w:rPr>
+        <w:t>le</w:t>
+      </w:r>
+      <w:r>
+        <w:rPr>
+          <w:rFonts w:ascii="Verdana" w:hAnsi="Verdana"/>
+          <w:sz w:val="20"/>
+          <w:szCs w:val="20"/>
+        </w:rPr>
+        <w:t xml:space="preserve"> logiciel </w:t>
       </w:r>
       <w:r>
         <w:rPr>
@@ -3013,132 +3313,6 @@
         </w:rPr>
         <w:t>.</w:t>
       </w:r>
-    </w:p>
-    <w:p>
-      <w:pPr>
-        <w:rPr>
-          <w:rFonts w:ascii="Verdana" w:hAnsi="Verdana"/>
-          <w:sz w:val="20"/>
-          <w:szCs w:val="20"/>
-        </w:rPr>
-      </w:pPr>
-    </w:p>
-    <w:p>
-      <w:pPr>
-        <w:rPr>
-          <w:rFonts w:ascii="Verdana" w:hAnsi="Verdana"/>
-          <w:sz w:val="20"/>
-          <w:szCs w:val="20"/>
-        </w:rPr>
-      </w:pPr>
-    </w:p>
-    <w:p>
-      <w:pPr>
-        <w:rPr>
-          <w:rFonts w:ascii="Verdana" w:hAnsi="Verdana"/>
-          <w:sz w:val="20"/>
-          <w:szCs w:val="20"/>
-        </w:rPr>
-      </w:pPr>
-    </w:p>
-    <w:p>
-      <w:pPr>
-        <w:rPr>
-          <w:rFonts w:ascii="Verdana" w:hAnsi="Verdana"/>
-          <w:sz w:val="20"/>
-          <w:szCs w:val="20"/>
-        </w:rPr>
-      </w:pPr>
-    </w:p>
-    <w:p>
-      <w:pPr>
-        <w:rPr>
-          <w:rFonts w:ascii="Verdana" w:hAnsi="Verdana"/>
-          <w:sz w:val="20"/>
-          <w:szCs w:val="20"/>
-        </w:rPr>
-      </w:pPr>
-    </w:p>
-    <w:p>
-      <w:pPr>
-        <w:rPr>
-          <w:rFonts w:ascii="Verdana" w:hAnsi="Verdana"/>
-          <w:sz w:val="20"/>
-          <w:szCs w:val="20"/>
-        </w:rPr>
-      </w:pPr>
-    </w:p>
-    <w:p>
-      <w:pPr>
-        <w:rPr>
-          <w:rFonts w:ascii="Verdana" w:hAnsi="Verdana"/>
-          <w:sz w:val="20"/>
-          <w:szCs w:val="20"/>
-        </w:rPr>
-      </w:pPr>
-    </w:p>
-    <w:p>
-      <w:pPr>
-        <w:rPr>
-          <w:rFonts w:ascii="Verdana" w:hAnsi="Verdana"/>
-          <w:sz w:val="20"/>
-          <w:szCs w:val="20"/>
-        </w:rPr>
-      </w:pPr>
-    </w:p>
-    <w:p>
-      <w:pPr>
-        <w:rPr>
-          <w:rFonts w:ascii="Verdana" w:hAnsi="Verdana"/>
-          <w:sz w:val="20"/>
-          <w:szCs w:val="20"/>
-        </w:rPr>
-      </w:pPr>
-    </w:p>
-    <w:p>
-      <w:pPr>
-        <w:rPr>
-          <w:rFonts w:ascii="Verdana" w:hAnsi="Verdana"/>
-          <w:sz w:val="20"/>
-          <w:szCs w:val="20"/>
-        </w:rPr>
-      </w:pPr>
-    </w:p>
-    <w:p>
-      <w:pPr>
-        <w:rPr>
-          <w:rFonts w:ascii="Verdana" w:hAnsi="Verdana"/>
-          <w:sz w:val="20"/>
-          <w:szCs w:val="20"/>
-        </w:rPr>
-      </w:pPr>
-    </w:p>
-    <w:p>
-      <w:pPr>
-        <w:rPr>
-          <w:rFonts w:ascii="Verdana" w:hAnsi="Verdana"/>
-          <w:sz w:val="20"/>
-          <w:szCs w:val="20"/>
-        </w:rPr>
-      </w:pPr>
-    </w:p>
-    <w:p>
-      <w:pPr>
-        <w:rPr>
-          <w:rFonts w:ascii="Verdana" w:hAnsi="Verdana"/>
-          <w:sz w:val="20"/>
-          <w:szCs w:val="20"/>
-        </w:rPr>
-      </w:pPr>
-    </w:p>
-    <w:p>
-      <w:pPr>
-        <w:rPr>
-          <w:rFonts w:ascii="Verdana" w:hAnsi="Verdana"/>
-          <w:sz w:val="20"/>
-          <w:szCs w:val="20"/>
-        </w:rPr>
-      </w:pPr>
     </w:p>
     <w:p>
       <w:pPr>
@@ -3149,229 +3323,361 @@
           <w:szCs w:val="30"/>
         </w:rPr>
       </w:pPr>
-      <w:r>
+    </w:p>
+    <w:p>
+      <w:pPr>
         <w:rPr>
           <w:rFonts w:ascii="Verdana" w:hAnsi="Verdana"/>
           <w:b/>
           <w:sz w:val="30"/>
           <w:szCs w:val="30"/>
         </w:rPr>
-        <w:t>5 Cheminement du site</w:t>
-      </w:r>
-    </w:p>
-    <w:p>
-      <w:pPr>
-        <w:rPr>
-          <w:rFonts w:ascii="Verdana" w:hAnsi="Verdana"/>
-          <w:sz w:val="20"/>
-          <w:szCs w:val="20"/>
-        </w:rPr>
-      </w:pPr>
-      <w:r>
-        <w:rPr>
-          <w:rFonts w:ascii="Verdana" w:hAnsi="Verdana"/>
-          <w:sz w:val="20"/>
-          <w:szCs w:val="20"/>
-        </w:rPr>
-        <w:t>Voici le chemin du site web :</w:t>
-      </w:r>
-    </w:p>
-    <w:p>
-      <w:pPr>
+      </w:pPr>
+      <w:r>
         <w:rPr>
           <w:rFonts w:ascii="Verdana" w:hAnsi="Verdana"/>
           <w:b/>
           <w:sz w:val="30"/>
           <w:szCs w:val="30"/>
         </w:rPr>
-      </w:pPr>
-      <w:r>
-        <w:rPr>
-          <w:rFonts w:ascii="Verdana" w:hAnsi="Verdana"/>
-          <w:b/>
-          <w:noProof/>
-          <w:sz w:val="30"/>
-          <w:szCs w:val="30"/>
-          <w:lang w:eastAsia="fr-FR"/>
-        </w:rPr>
-        <w:drawing>
-          <wp:inline distT="0" distB="0" distL="0" distR="0">
-            <wp:extent cx="5756910" cy="5852160"/>
-            <wp:effectExtent l="0" t="0" r="0" b="0"/>
-            <wp:docPr id="7" name="Image 7"/>
-            <wp:cNvGraphicFramePr>
-              <a:graphicFrameLocks xmlns:a="http://schemas.openxmlformats.org/drawingml/2006/main" noChangeAspect="1"/>
-            </wp:cNvGraphicFramePr>
-            <a:graphic xmlns:a="http://schemas.openxmlformats.org/drawingml/2006/main">
-              <a:graphicData uri="http://schemas.openxmlformats.org/drawingml/2006/picture">
-                <pic:pic xmlns:pic="http://schemas.openxmlformats.org/drawingml/2006/picture">
-                  <pic:nvPicPr>
-                    <pic:cNvPr id="0" name="Picture 6"/>
-                    <pic:cNvPicPr>
-                      <a:picLocks noChangeAspect="1" noChangeArrowheads="1"/>
-                    </pic:cNvPicPr>
-                  </pic:nvPicPr>
-                  <pic:blipFill>
-                    <a:blip r:embed="rId7">
-                      <a:extLst>
-                        <a:ext uri="{28A0092B-C50C-407E-A947-70E740481C1C}">
-                          <a14:useLocalDpi xmlns:a14="http://schemas.microsoft.com/office/drawing/2010/main" xmlns:wps="http://schemas.microsoft.com/office/word/2010/wordprocessingShape" xmlns:wpi="http://schemas.microsoft.com/office/word/2010/wordprocessingInk" xmlns:wpg="http://schemas.microsoft.com/office/word/2010/wordprocessingGroup" xmlns:w14="http://schemas.microsoft.com/office/word/2010/wordml" xmlns:w="http://schemas.openxmlformats.org/wordprocessingml/2006/main" xmlns:w10="urn:schemas-microsoft-com:office:word" xmlns:wp14="http://schemas.microsoft.com/office/word/2010/wordprocessingDrawing" xmlns:v="urn:schemas-microsoft-com:vml" xmlns:o="urn:schemas-microsoft-com:office:office" xmlns:mc="http://schemas.openxmlformats.org/markup-compatibility/2006" xmlns:wpc="http://schemas.microsoft.com/office/word/2010/wordprocessingCanvas" xmlns="" val="0"/>
-                        </a:ext>
-                      </a:extLst>
-                    </a:blip>
-                    <a:srcRect/>
-                    <a:stretch>
-                      <a:fillRect/>
-                    </a:stretch>
-                  </pic:blipFill>
-                  <pic:spPr bwMode="auto">
-                    <a:xfrm>
-                      <a:off x="0" y="0"/>
-                      <a:ext cx="5756910" cy="5852160"/>
-                    </a:xfrm>
-                    <a:prstGeom prst="rect">
-                      <a:avLst/>
-                    </a:prstGeom>
-                    <a:noFill/>
-                    <a:ln>
-                      <a:noFill/>
-                    </a:ln>
-                  </pic:spPr>
-                </pic:pic>
-              </a:graphicData>
-            </a:graphic>
-          </wp:inline>
-        </w:drawing>
-      </w:r>
-    </w:p>
-    <w:p>
-      <w:pPr>
-        <w:rPr>
-          <w:rFonts w:ascii="Verdana" w:hAnsi="Verdana"/>
-          <w:sz w:val="20"/>
-          <w:szCs w:val="20"/>
-        </w:rPr>
-      </w:pPr>
-      <w:r>
-        <w:rPr>
-          <w:rFonts w:ascii="Verdana" w:hAnsi="Verdana"/>
-          <w:sz w:val="20"/>
-          <w:szCs w:val="20"/>
-        </w:rPr>
-        <w:t xml:space="preserve">Réalisé avec </w:t>
-      </w:r>
-      <w:proofErr w:type="spellStart"/>
-      <w:r>
-        <w:rPr>
-          <w:rFonts w:ascii="Verdana" w:hAnsi="Verdana"/>
-          <w:sz w:val="20"/>
-          <w:szCs w:val="20"/>
-        </w:rPr>
-        <w:t>paint</w:t>
-      </w:r>
-      <w:proofErr w:type="spellEnd"/>
-    </w:p>
-    <w:p>
-      <w:pPr>
-        <w:rPr>
-          <w:rFonts w:ascii="Verdana" w:hAnsi="Verdana"/>
-          <w:sz w:val="20"/>
-          <w:szCs w:val="20"/>
-        </w:rPr>
-      </w:pPr>
-    </w:p>
-    <w:p>
-      <w:pPr>
-        <w:rPr>
-          <w:rFonts w:ascii="Verdana" w:hAnsi="Verdana"/>
-          <w:sz w:val="20"/>
-          <w:szCs w:val="20"/>
-        </w:rPr>
-      </w:pPr>
-    </w:p>
-    <w:p>
-      <w:pPr>
-        <w:rPr>
-          <w:rFonts w:ascii="Verdana" w:hAnsi="Verdana"/>
-          <w:sz w:val="20"/>
-          <w:szCs w:val="20"/>
-        </w:rPr>
-      </w:pPr>
-    </w:p>
-    <w:p>
-      <w:pPr>
-        <w:rPr>
-          <w:rFonts w:ascii="Verdana" w:hAnsi="Verdana"/>
-          <w:sz w:val="20"/>
-          <w:szCs w:val="20"/>
-        </w:rPr>
-      </w:pPr>
-    </w:p>
-    <w:p>
-      <w:pPr>
-        <w:rPr>
-          <w:rFonts w:ascii="Verdana" w:hAnsi="Verdana"/>
-          <w:sz w:val="20"/>
-          <w:szCs w:val="20"/>
-        </w:rPr>
-      </w:pPr>
-    </w:p>
-    <w:p>
-      <w:pPr>
+        <w:t xml:space="preserve">5 </w:t>
+      </w:r>
+      <w:r>
         <w:rPr>
           <w:rFonts w:ascii="Verdana" w:hAnsi="Verdana"/>
           <w:b/>
           <w:sz w:val="30"/>
           <w:szCs w:val="30"/>
         </w:rPr>
-      </w:pPr>
-      <w:r>
+        <w:t>Modélisation de l’application</w:t>
+      </w:r>
+    </w:p>
+    <w:p>
+      <w:pPr>
+        <w:rPr>
+          <w:rFonts w:ascii="Verdana" w:hAnsi="Verdana"/>
+          <w:sz w:val="20"/>
+          <w:szCs w:val="30"/>
+        </w:rPr>
+      </w:pPr>
+    </w:p>
+    <w:p>
+      <w:pPr>
+        <w:rPr>
+          <w:rFonts w:ascii="Verdana" w:hAnsi="Verdana"/>
+          <w:sz w:val="20"/>
+          <w:szCs w:val="30"/>
+        </w:rPr>
+      </w:pPr>
+      <w:r>
+        <w:rPr>
+          <w:rFonts w:ascii="Verdana" w:hAnsi="Verdana"/>
+          <w:sz w:val="20"/>
+          <w:szCs w:val="30"/>
+        </w:rPr>
+        <w:t>A cause de la simplicité de l’application, seul les diagrammes de navigation et le cas d’utilisation permettent de modéliser l’application puisque elle à été écrite en procédural simplifiant donc ça conception et ça modélisation au maximum.</w:t>
+      </w:r>
+    </w:p>
+    <w:p>
+      <w:pPr>
+        <w:rPr>
+          <w:rFonts w:ascii="Verdana" w:hAnsi="Verdana"/>
+          <w:sz w:val="20"/>
+          <w:szCs w:val="30"/>
+        </w:rPr>
+      </w:pPr>
+    </w:p>
+    <w:p>
+      <w:pPr>
+        <w:rPr>
+          <w:rFonts w:ascii="Verdana" w:hAnsi="Verdana"/>
+          <w:sz w:val="20"/>
+          <w:szCs w:val="30"/>
+        </w:rPr>
+      </w:pPr>
+      <w:r>
+        <w:rPr>
+          <w:rFonts w:ascii="Verdana" w:hAnsi="Verdana"/>
+          <w:noProof/>
+          <w:sz w:val="20"/>
+          <w:szCs w:val="20"/>
+          <w:lang w:eastAsia="fr-FR"/>
+        </w:rPr>
+        <w:pict>
+          <v:shapetype id="_x0000_t202" coordsize="21600,21600" o:spt="202" path="m,l,21600r21600,l21600,xe">
+            <v:stroke joinstyle="miter"/>
+            <v:path gradientshapeok="t" o:connecttype="rect"/>
+          </v:shapetype>
+          <v:shape id="_x0000_s1028" type="#_x0000_t202" style="position:absolute;margin-left:160.85pt;margin-top:22.05pt;width:118.3pt;height:46.95pt;z-index:251658240">
+            <v:textbox style="mso-next-textbox:#_x0000_s1028">
+              <w:txbxContent>
+                <w:p>
+                  <w:pPr>
+                    <w:jc w:val="center"/>
+                  </w:pPr>
+                  <w:r>
+                    <w:t>Page d’accueil</w:t>
+                  </w:r>
+                </w:p>
+              </w:txbxContent>
+            </v:textbox>
+          </v:shape>
+        </w:pict>
+      </w:r>
+      <w:r>
+        <w:rPr>
+          <w:rFonts w:ascii="Verdana" w:hAnsi="Verdana"/>
+          <w:sz w:val="20"/>
+          <w:szCs w:val="30"/>
+        </w:rPr>
+        <w:t>Diagramme de navigation :</w:t>
+      </w:r>
+    </w:p>
+    <w:p>
+      <w:pPr>
+        <w:rPr>
+          <w:rFonts w:ascii="Verdana" w:hAnsi="Verdana"/>
+          <w:sz w:val="20"/>
+          <w:szCs w:val="20"/>
+        </w:rPr>
+      </w:pPr>
+    </w:p>
+    <w:p>
+      <w:pPr>
+        <w:rPr>
+          <w:rFonts w:ascii="Verdana" w:hAnsi="Verdana"/>
+          <w:sz w:val="20"/>
+          <w:szCs w:val="20"/>
+        </w:rPr>
+      </w:pPr>
+      <w:r>
+        <w:rPr>
+          <w:rFonts w:ascii="Verdana" w:hAnsi="Verdana"/>
+          <w:noProof/>
+          <w:sz w:val="20"/>
+          <w:szCs w:val="20"/>
+          <w:lang w:eastAsia="fr-FR"/>
+        </w:rPr>
+        <w:pict>
+          <v:shapetype id="_x0000_t32" coordsize="21600,21600" o:spt="32" o:oned="t" path="m,l21600,21600e" filled="f">
+            <v:path arrowok="t" fillok="f" o:connecttype="none"/>
+            <o:lock v:ext="edit" shapetype="t"/>
+          </v:shapetype>
+          <v:shape id="_x0000_s1035" type="#_x0000_t32" style="position:absolute;margin-left:214.65pt;margin-top:21.05pt;width:0;height:27.95pt;z-index:251665408" o:connectortype="straight">
+            <v:stroke endarrow="block"/>
+          </v:shape>
+        </w:pict>
+      </w:r>
+    </w:p>
+    <w:p>
+      <w:pPr>
+        <w:rPr>
+          <w:rFonts w:ascii="Verdana" w:hAnsi="Verdana"/>
+          <w:sz w:val="20"/>
+          <w:szCs w:val="20"/>
+        </w:rPr>
+      </w:pPr>
+      <w:r>
+        <w:rPr>
+          <w:rFonts w:ascii="Verdana" w:hAnsi="Verdana"/>
+          <w:noProof/>
+          <w:sz w:val="20"/>
+          <w:szCs w:val="20"/>
+          <w:lang w:eastAsia="fr-FR"/>
+        </w:rPr>
+        <w:pict>
+          <v:shape id="_x0000_s1034" type="#_x0000_t202" style="position:absolute;margin-left:146.4pt;margin-top:1.45pt;width:68.25pt;height:18.75pt;z-index:251664384" stroked="f">
+            <v:textbox>
+              <w:txbxContent>
+                <w:p>
+                  <w:pPr>
+                    <w:jc w:val="center"/>
+                    <w:rPr>
+                      <w:i/>
+                    </w:rPr>
+                  </w:pPr>
+                  <w:proofErr w:type="gramStart"/>
+                  <w:r>
+                    <w:rPr>
+                      <w:i/>
+                    </w:rPr>
+                    <w:t>statistique</w:t>
+                  </w:r>
+                  <w:proofErr w:type="gramEnd"/>
+                </w:p>
+              </w:txbxContent>
+            </v:textbox>
+          </v:shape>
+        </w:pict>
+      </w:r>
+    </w:p>
+    <w:p>
+      <w:pPr>
+        <w:rPr>
+          <w:rFonts w:ascii="Verdana" w:hAnsi="Verdana"/>
+          <w:sz w:val="20"/>
+          <w:szCs w:val="20"/>
+        </w:rPr>
+      </w:pPr>
+      <w:r>
+        <w:rPr>
+          <w:rFonts w:ascii="Verdana" w:hAnsi="Verdana"/>
+          <w:noProof/>
+          <w:sz w:val="20"/>
+          <w:szCs w:val="20"/>
+          <w:lang w:eastAsia="fr-FR"/>
+        </w:rPr>
+        <w:pict>
+          <v:shape id="_x0000_s1030" type="#_x0000_t202" style="position:absolute;margin-left:158.95pt;margin-top:1.05pt;width:120.2pt;height:46.95pt;z-index:251660288">
+            <v:textbox>
+              <w:txbxContent>
+                <w:p>
+                  <w:pPr>
+                    <w:jc w:val="center"/>
+                  </w:pPr>
+                  <w:r>
+                    <w:t>Statistique</w:t>
+                  </w:r>
+                </w:p>
+              </w:txbxContent>
+            </v:textbox>
+          </v:shape>
+        </w:pict>
+      </w:r>
+    </w:p>
+    <w:p>
+      <w:pPr>
+        <w:rPr>
+          <w:rFonts w:ascii="Verdana" w:hAnsi="Verdana"/>
+          <w:sz w:val="20"/>
+          <w:szCs w:val="20"/>
+        </w:rPr>
+      </w:pPr>
+      <w:r>
+        <w:rPr>
+          <w:rFonts w:ascii="Verdana" w:hAnsi="Verdana"/>
+          <w:noProof/>
+          <w:sz w:val="20"/>
+          <w:szCs w:val="20"/>
+          <w:lang w:eastAsia="fr-FR"/>
+        </w:rPr>
+        <w:pict>
+          <v:shape id="_x0000_s1036" type="#_x0000_t202" style="position:absolute;margin-left:46.25pt;margin-top:.9pt;width:63.9pt;height:22.55pt;z-index:251666432" stroked="f">
+            <v:textbox>
+              <w:txbxContent>
+                <w:p>
+                  <w:pPr>
+                    <w:rPr>
+                      <w:i/>
+                    </w:rPr>
+                  </w:pPr>
+                  <w:r>
+                    <w:rPr>
+                      <w:i/>
+                    </w:rPr>
+                    <w:t>Statistique</w:t>
+                  </w:r>
+                </w:p>
+              </w:txbxContent>
+            </v:textbox>
+          </v:shape>
+        </w:pict>
+      </w:r>
+      <w:r>
+        <w:rPr>
+          <w:rFonts w:ascii="Verdana" w:hAnsi="Verdana"/>
+          <w:noProof/>
+          <w:sz w:val="20"/>
+          <w:szCs w:val="20"/>
+          <w:lang w:eastAsia="fr-FR"/>
+        </w:rPr>
+        <w:pict>
+          <v:shape id="_x0000_s1033" type="#_x0000_t32" style="position:absolute;margin-left:111.35pt;margin-top:24.05pt;width:47.6pt;height:0;z-index:251663360" o:connectortype="straight">
+            <v:stroke endarrow="block"/>
+          </v:shape>
+        </w:pict>
+      </w:r>
+      <w:r>
+        <w:rPr>
+          <w:rFonts w:ascii="Verdana" w:hAnsi="Verdana"/>
+          <w:noProof/>
+          <w:sz w:val="20"/>
+          <w:szCs w:val="20"/>
+          <w:lang w:eastAsia="fr-FR"/>
+        </w:rPr>
+        <w:pict>
+          <v:shape id="_x0000_s1032" type="#_x0000_t32" style="position:absolute;margin-left:111.35pt;margin-top:.9pt;width:0;height:23.15pt;z-index:251662336" o:connectortype="straight">
+            <v:stroke endarrow="block"/>
+          </v:shape>
+        </w:pict>
+      </w:r>
+      <w:r>
+        <w:rPr>
+          <w:rFonts w:ascii="Verdana" w:hAnsi="Verdana"/>
+          <w:noProof/>
+          <w:sz w:val="20"/>
+          <w:szCs w:val="20"/>
+          <w:lang w:eastAsia="fr-FR"/>
+        </w:rPr>
+        <w:pict>
+          <v:shape id="_x0000_s1031" type="#_x0000_t32" style="position:absolute;margin-left:111.35pt;margin-top:.9pt;width:47.6pt;height:0;flip:x;z-index:251661312" o:connectortype="straight">
+            <v:stroke endarrow="block"/>
+          </v:shape>
+        </w:pict>
+      </w:r>
+    </w:p>
+    <w:p>
+      <w:pPr>
+        <w:rPr>
+          <w:rFonts w:ascii="Verdana" w:hAnsi="Verdana"/>
+          <w:sz w:val="20"/>
+          <w:szCs w:val="20"/>
+        </w:rPr>
+      </w:pPr>
+    </w:p>
+    <w:p>
+      <w:pPr>
         <w:rPr>
           <w:rFonts w:ascii="Verdana" w:hAnsi="Verdana"/>
           <w:b/>
           <w:sz w:val="30"/>
           <w:szCs w:val="30"/>
         </w:rPr>
-        <w:lastRenderedPageBreak/>
-        <w:t>6 Maquette du site</w:t>
-      </w:r>
-    </w:p>
-    <w:p>
-      <w:pPr>
+      </w:pPr>
+      <w:r>
         <w:rPr>
           <w:rFonts w:ascii="Verdana" w:hAnsi="Verdana"/>
           <w:b/>
           <w:sz w:val="30"/>
           <w:szCs w:val="30"/>
         </w:rPr>
-      </w:pPr>
-    </w:p>
-    <w:p>
-      <w:pPr>
+        <w:lastRenderedPageBreak/>
+        <w:t>6</w:t>
+      </w:r>
+      <w:r>
         <w:rPr>
           <w:rFonts w:ascii="Verdana" w:hAnsi="Verdana"/>
           <w:b/>
           <w:sz w:val="30"/>
           <w:szCs w:val="30"/>
         </w:rPr>
-      </w:pPr>
-    </w:p>
-    <w:p>
-      <w:pPr>
+        <w:t xml:space="preserve"> </w:t>
+      </w:r>
+      <w:r>
         <w:rPr>
           <w:rFonts w:ascii="Verdana" w:hAnsi="Verdana"/>
           <w:b/>
           <w:sz w:val="30"/>
           <w:szCs w:val="30"/>
         </w:rPr>
-      </w:pPr>
-    </w:p>
-    <w:p>
-      <w:pPr>
-        <w:rPr>
-          <w:rFonts w:ascii="Verdana" w:hAnsi="Verdana"/>
-          <w:b/>
-          <w:sz w:val="30"/>
+        <w:t>Spécifications techniques :</w:t>
+      </w:r>
+    </w:p>
+    <w:p>
+      <w:pPr>
+        <w:rPr>
+          <w:rFonts w:ascii="Verdana" w:hAnsi="Verdana"/>
+          <w:sz w:val="24"/>
           <w:szCs w:val="30"/>
         </w:rPr>
       </w:pPr>
@@ -3380,236 +3686,105 @@
       <w:pPr>
         <w:rPr>
           <w:rFonts w:ascii="Verdana" w:hAnsi="Verdana"/>
-          <w:b/>
-          <w:sz w:val="30"/>
+          <w:sz w:val="20"/>
           <w:szCs w:val="30"/>
         </w:rPr>
       </w:pPr>
-    </w:p>
-    <w:p>
-      <w:pPr>
-        <w:rPr>
-          <w:rFonts w:ascii="Verdana" w:hAnsi="Verdana"/>
-          <w:b/>
-          <w:sz w:val="30"/>
+      <w:r>
+        <w:rPr>
+          <w:rFonts w:ascii="Verdana" w:hAnsi="Verdana"/>
+          <w:sz w:val="20"/>
           <w:szCs w:val="30"/>
         </w:rPr>
-      </w:pPr>
-    </w:p>
-    <w:p>
-      <w:pPr>
-        <w:rPr>
-          <w:rFonts w:ascii="Verdana" w:hAnsi="Verdana"/>
-          <w:b/>
-          <w:sz w:val="30"/>
+        <w:t xml:space="preserve">L’application sera réalisée en PHP 5 pour garantir des performances et une sécurité maximale. Elle sera également réalisé en HTML5 et CS3 pour être la plus performante possible et aussi car HTML version 5 apporte de nombreuses options en plus par rapport au 4. Le Design pattern sera en MVC pour garder un haut niveau de disponibilité en cas de maintenance des éléments de l’appli, mais encore pour avoir une arborescence clair et simple à comprendre donc facile à maintenir. Pour réaliser les graphiques l’application SPARQLGRAPH utilise une librairie </w:t>
+      </w:r>
+      <w:proofErr w:type="spellStart"/>
+      <w:r>
+        <w:rPr>
+          <w:rFonts w:ascii="Verdana" w:hAnsi="Verdana"/>
+          <w:sz w:val="20"/>
           <w:szCs w:val="30"/>
         </w:rPr>
-      </w:pPr>
-    </w:p>
-    <w:p>
-      <w:pPr>
-        <w:rPr>
-          <w:rFonts w:ascii="Verdana" w:hAnsi="Verdana"/>
-          <w:b/>
-          <w:sz w:val="30"/>
+        <w:t>Pchart</w:t>
+      </w:r>
+      <w:proofErr w:type="spellEnd"/>
+      <w:r>
+        <w:rPr>
+          <w:rFonts w:ascii="Verdana" w:hAnsi="Verdana"/>
+          <w:sz w:val="20"/>
           <w:szCs w:val="30"/>
         </w:rPr>
-      </w:pPr>
-    </w:p>
-    <w:p>
-      <w:pPr>
-        <w:rPr>
-          <w:rFonts w:ascii="Verdana" w:hAnsi="Verdana"/>
-          <w:b/>
-          <w:sz w:val="30"/>
+        <w:t xml:space="preserve"> 2.O</w:t>
+      </w:r>
+      <w:r>
+        <w:rPr>
+          <w:rFonts w:ascii="Verdana" w:hAnsi="Verdana"/>
+          <w:sz w:val="20"/>
           <w:szCs w:val="30"/>
         </w:rPr>
-      </w:pPr>
-    </w:p>
-    <w:p>
-      <w:pPr>
-        <w:rPr>
-          <w:rFonts w:ascii="Verdana" w:hAnsi="Verdana"/>
-          <w:b/>
-          <w:sz w:val="30"/>
+        <w:t xml:space="preserve"> écrite en PHP5, cette puissante librairie totalement gratuite offre une multitude de graphique</w:t>
+      </w:r>
+      <w:r>
+        <w:rPr>
+          <w:rFonts w:ascii="Verdana" w:hAnsi="Verdana"/>
+          <w:sz w:val="20"/>
           <w:szCs w:val="30"/>
         </w:rPr>
-      </w:pPr>
-    </w:p>
-    <w:p>
-      <w:pPr>
-        <w:rPr>
-          <w:rFonts w:ascii="Verdana" w:hAnsi="Verdana"/>
-          <w:b/>
-          <w:sz w:val="30"/>
+        <w:t xml:space="preserve"> possible. Elle est relativement simple à prendre en main, et la communauté y est active, les mises à jours sont donc fréquentes. De plus cette librairie ne nécessite pas l’installation de quelconque plugin coté client ou serveur. Cette librairie à donc été retenue comme solution. Pour aller chercher les informations sur </w:t>
+      </w:r>
+      <w:proofErr w:type="spellStart"/>
+      <w:r>
+        <w:rPr>
+          <w:rFonts w:ascii="Verdana" w:hAnsi="Verdana"/>
+          <w:sz w:val="20"/>
           <w:szCs w:val="30"/>
         </w:rPr>
-      </w:pPr>
-    </w:p>
-    <w:p>
-      <w:pPr>
-        <w:rPr>
-          <w:rFonts w:ascii="Verdana" w:hAnsi="Verdana"/>
-          <w:b/>
-          <w:sz w:val="30"/>
+        <w:t>dbpedia</w:t>
+      </w:r>
+      <w:proofErr w:type="spellEnd"/>
+      <w:r>
+        <w:rPr>
+          <w:rFonts w:ascii="Verdana" w:hAnsi="Verdana"/>
+          <w:sz w:val="20"/>
           <w:szCs w:val="30"/>
         </w:rPr>
-      </w:pPr>
-    </w:p>
-    <w:p>
-      <w:pPr>
-        <w:rPr>
-          <w:rFonts w:ascii="Verdana" w:hAnsi="Verdana"/>
-          <w:b/>
-          <w:sz w:val="30"/>
+        <w:t xml:space="preserve">, nous utiliserons la librairie </w:t>
+      </w:r>
+      <w:proofErr w:type="spellStart"/>
+      <w:r>
+        <w:rPr>
+          <w:rFonts w:ascii="Verdana" w:hAnsi="Verdana"/>
+          <w:sz w:val="20"/>
           <w:szCs w:val="30"/>
         </w:rPr>
-      </w:pPr>
-    </w:p>
-    <w:p>
-      <w:pPr>
-        <w:rPr>
-          <w:rFonts w:ascii="Verdana" w:hAnsi="Verdana"/>
-          <w:b/>
-          <w:sz w:val="30"/>
+        <w:t>SparqlLib</w:t>
+      </w:r>
+      <w:proofErr w:type="spellEnd"/>
+      <w:r>
+        <w:rPr>
+          <w:rFonts w:ascii="Verdana" w:hAnsi="Verdana"/>
+          <w:sz w:val="20"/>
           <w:szCs w:val="30"/>
         </w:rPr>
-      </w:pPr>
-    </w:p>
-    <w:p>
-      <w:pPr>
-        <w:rPr>
-          <w:rFonts w:ascii="Verdana" w:hAnsi="Verdana"/>
-          <w:b/>
-          <w:sz w:val="30"/>
+        <w:t xml:space="preserve"> car sont utilisation est proche des fonctions </w:t>
+      </w:r>
+      <w:proofErr w:type="spellStart"/>
+      <w:r>
+        <w:rPr>
+          <w:rFonts w:ascii="Verdana" w:hAnsi="Verdana"/>
+          <w:sz w:val="20"/>
           <w:szCs w:val="30"/>
         </w:rPr>
-      </w:pPr>
-    </w:p>
-    <w:p>
-      <w:pPr>
-        <w:rPr>
-          <w:rFonts w:ascii="Verdana" w:hAnsi="Verdana"/>
-          <w:b/>
-          <w:sz w:val="30"/>
+        <w:t>mysql</w:t>
+      </w:r>
+      <w:proofErr w:type="spellEnd"/>
+      <w:r>
+        <w:rPr>
+          <w:rFonts w:ascii="Verdana" w:hAnsi="Verdana"/>
+          <w:sz w:val="20"/>
           <w:szCs w:val="30"/>
         </w:rPr>
-      </w:pPr>
-    </w:p>
-    <w:p>
-      <w:pPr>
-        <w:rPr>
-          <w:rFonts w:ascii="Verdana" w:hAnsi="Verdana"/>
-          <w:b/>
-          <w:sz w:val="30"/>
-          <w:szCs w:val="30"/>
-        </w:rPr>
-      </w:pPr>
-    </w:p>
-    <w:p>
-      <w:pPr>
-        <w:rPr>
-          <w:rFonts w:ascii="Verdana" w:hAnsi="Verdana"/>
-          <w:b/>
-          <w:sz w:val="30"/>
-          <w:szCs w:val="30"/>
-        </w:rPr>
-      </w:pPr>
-    </w:p>
-    <w:p>
-      <w:pPr>
-        <w:rPr>
-          <w:rFonts w:ascii="Verdana" w:hAnsi="Verdana"/>
-          <w:b/>
-          <w:sz w:val="30"/>
-          <w:szCs w:val="30"/>
-        </w:rPr>
-      </w:pPr>
-    </w:p>
-    <w:p>
-      <w:pPr>
-        <w:rPr>
-          <w:rFonts w:ascii="Verdana" w:hAnsi="Verdana"/>
-          <w:b/>
-          <w:sz w:val="30"/>
-          <w:szCs w:val="30"/>
-        </w:rPr>
-      </w:pPr>
-    </w:p>
-    <w:p>
-      <w:pPr>
-        <w:rPr>
-          <w:rFonts w:ascii="Verdana" w:hAnsi="Verdana"/>
-          <w:b/>
-          <w:sz w:val="30"/>
-          <w:szCs w:val="30"/>
-        </w:rPr>
-      </w:pPr>
-    </w:p>
-    <w:p>
-      <w:pPr>
-        <w:rPr>
-          <w:rFonts w:ascii="Verdana" w:hAnsi="Verdana"/>
-          <w:b/>
-          <w:sz w:val="30"/>
-          <w:szCs w:val="30"/>
-        </w:rPr>
-      </w:pPr>
-    </w:p>
-    <w:p>
-      <w:pPr>
-        <w:rPr>
-          <w:rFonts w:ascii="Verdana" w:hAnsi="Verdana"/>
-          <w:b/>
-          <w:sz w:val="30"/>
-          <w:szCs w:val="30"/>
-        </w:rPr>
-      </w:pPr>
-      <w:r>
-        <w:rPr>
-          <w:rFonts w:ascii="Verdana" w:hAnsi="Verdana"/>
-          <w:b/>
-          <w:sz w:val="30"/>
-          <w:szCs w:val="30"/>
-        </w:rPr>
-        <w:lastRenderedPageBreak/>
-        <w:t>7 Fonction</w:t>
-      </w:r>
-      <w:r>
-        <w:rPr>
-          <w:rFonts w:ascii="Verdana" w:hAnsi="Verdana"/>
-          <w:b/>
-          <w:sz w:val="30"/>
-          <w:szCs w:val="30"/>
-        </w:rPr>
-        <w:t>s</w:t>
-      </w:r>
-      <w:r>
-        <w:rPr>
-          <w:rFonts w:ascii="Verdana" w:hAnsi="Verdana"/>
-          <w:b/>
-          <w:sz w:val="30"/>
-          <w:szCs w:val="30"/>
-        </w:rPr>
-        <w:t xml:space="preserve"> spécifique</w:t>
-      </w:r>
-      <w:r>
-        <w:rPr>
-          <w:rFonts w:ascii="Verdana" w:hAnsi="Verdana"/>
-          <w:b/>
-          <w:sz w:val="30"/>
-          <w:szCs w:val="30"/>
-        </w:rPr>
-        <w:t>s</w:t>
-      </w:r>
-      <w:r>
-        <w:rPr>
-          <w:rFonts w:ascii="Verdana" w:hAnsi="Verdana"/>
-          <w:b/>
-          <w:sz w:val="30"/>
-          <w:szCs w:val="30"/>
-        </w:rPr>
-        <w:t xml:space="preserve"> du site</w:t>
+        <w:t xml:space="preserve"> en PHP, donc rapide à prendre en main.</w:t>
       </w:r>
     </w:p>
     <w:sectPr>
@@ -3623,7 +3798,7 @@
 </file>
 
 <file path=word/styles.xml><?xml version="1.0" encoding="utf-8"?>
-<w:styles xmlns:r="http://schemas.openxmlformats.org/officeDocument/2006/relationships" xmlns:w="http://schemas.openxmlformats.org/wordprocessingml/2006/main">
+<w:styles xmlns:mc="http://schemas.openxmlformats.org/markup-compatibility/2006" xmlns:r="http://schemas.openxmlformats.org/officeDocument/2006/relationships" xmlns:w="http://schemas.openxmlformats.org/wordprocessingml/2006/main" xmlns:w14="http://schemas.microsoft.com/office/word/2010/wordml" mc:Ignorable="w14">
   <w:docDefaults>
     <w:rPrDefault>
       <w:rPr>
@@ -3795,7 +3970,6 @@
     <w:uiPriority w:val="99"/>
     <w:semiHidden/>
     <w:unhideWhenUsed/>
-    <w:qFormat/>
     <w:tblPr>
       <w:tblInd w:w="0" w:type="dxa"/>
       <w:tblCellMar>

</xml_diff>